<commit_message>
mon first commit de noobi
</commit_message>
<xml_diff>
--- a/memoire 0.1.docx
+++ b/memoire 0.1.docx
@@ -18,6 +18,15 @@
         </w:rPr>
         <w:t>Introduction</w:t>
       </w:r>
+      <w:r>
+        <w:rPr>
+          <w:rFonts w:eastAsia="Times New Roman"/>
+          <w:lang w:eastAsia="fr-FR"/>
+        </w:rPr>
+        <w:t xml:space="preserve"> OH YAH</w:t>
+      </w:r>
+      <w:bookmarkStart w:id="0" w:name="_GoBack"/>
+      <w:bookmarkEnd w:id="0"/>
     </w:p>
     <w:p>
       <w:pPr>
@@ -4308,13 +4317,8 @@
         </w:rPr>
         <w:t xml:space="preserve"> </w:t>
       </w:r>
-      <w:bookmarkStart w:id="0" w:name="_GoBack"/>
-      <w:bookmarkEnd w:id="0"/>
-      <w:r>
-        <w:t>(f</w:t>
-      </w:r>
-      <w:r>
-        <w:t>réquence 868,42 MHz en Europe)</w:t>
+      <w:r>
+        <w:t>(fréquence 868,42 MHz en Europe)</w:t>
       </w:r>
       <w:r>
         <w:rPr>

</xml_diff>